<commit_message>
fix(8.11.3): author name prefill fallback to user email
- Add email fallback chain in IsbnRegistrationModal for author name prefill
- Update manuscripts API route to include email in userDisplayName fallback
- Update marketplace and services pages to pass email as final fallback
- Add QA action items documentation for browser testing
- Create story 8.19 for AI tokens display clarification
- Update sprint-status.yaml with current story statuses
</commit_message>
<xml_diff>
--- a/docs/Browser QA Testing.docx
+++ b/docs/Browser QA Testing.docx
@@ -5,144 +5,215 @@
     <w:bookmarkStart w:id="20" w:name="header"/>
     <w:bookmarkEnd w:id="20"/>
     <w:bookmarkStart w:id="30" w:name="content"/>
-    <w:bookmarkStart w:id="29" w:name="bearing-app-uat-results-release-8.x"/>
+    <w:bookmarkStart w:id="29" w:name="X4dcbe8a167f8958857a02e48a51a5a85d679e0d"/>
     <w:p>
       <w:pPr>
         <w:pStyle w:val="Heading1"/>
       </w:pPr>
       <w:r>
-        <w:t xml:space="preserve">Bearing App UAT Results (Release 8.x)</w:t>
+        <w:t xml:space="preserve">Manual QA Retest Report – Bearing App (02/09/2026)</w:t>
       </w:r>
     </w:p>
-    <w:p>
-      <w:pPr>
-        <w:pStyle w:val="FirstParagraph"/>
-      </w:pPr>
-      <w:r>
-        <w:rPr>
-          <w:b/>
-          <w:bCs/>
-        </w:rPr>
-        <w:t xml:space="preserve">Metadata</w:t>
-      </w:r>
-    </w:p>
-    <w:p>
-      <w:pPr>
-        <w:pStyle w:val="Compact"/>
-        <w:numPr>
-          <w:ilvl w:val="0"/>
-          <w:numId w:val="1001"/>
-        </w:numPr>
-      </w:pPr>
-      <w:r>
-        <w:rPr>
-          <w:b/>
-          <w:bCs/>
-        </w:rPr>
-        <w:t xml:space="preserve">Date/Time:</w:t>
-      </w:r>
-      <w:r>
-        <w:t xml:space="preserve"> </w:t>
-      </w:r>
-      <w:r>
-        <w:t xml:space="preserve">January 31, 2026 (America/New_York)</w:t>
-      </w:r>
-    </w:p>
-    <w:p>
-      <w:pPr>
-        <w:pStyle w:val="Compact"/>
-        <w:numPr>
-          <w:ilvl w:val="0"/>
-          <w:numId w:val="1001"/>
-        </w:numPr>
-      </w:pPr>
-      <w:r>
-        <w:rPr>
-          <w:b/>
-          <w:bCs/>
-        </w:rPr>
-        <w:t xml:space="preserve">App URL:</w:t>
-      </w:r>
-      <w:r>
-        <w:t xml:space="preserve"> </w:t>
-      </w:r>
-      <w:r>
-        <w:t xml:space="preserve">https://bearing-app.vercel.app</w:t>
-      </w:r>
-    </w:p>
-    <w:p>
-      <w:pPr>
-        <w:pStyle w:val="Compact"/>
-        <w:numPr>
-          <w:ilvl w:val="0"/>
-          <w:numId w:val="1001"/>
-        </w:numPr>
-      </w:pPr>
-      <w:r>
-        <w:rPr>
-          <w:b/>
-          <w:bCs/>
-        </w:rPr>
-        <w:t xml:space="preserve">Browser:</w:t>
-      </w:r>
-      <w:r>
-        <w:t xml:space="preserve"> </w:t>
-      </w:r>
-      <w:r>
-        <w:t xml:space="preserve">Chromium 130 (desktop)</w:t>
-      </w:r>
-    </w:p>
-    <w:p>
-      <w:pPr>
-        <w:pStyle w:val="Compact"/>
-        <w:numPr>
-          <w:ilvl w:val="0"/>
-          <w:numId w:val="1001"/>
-        </w:numPr>
-      </w:pPr>
-      <w:r>
-        <w:rPr>
-          <w:b/>
-          <w:bCs/>
-        </w:rPr>
-        <w:t xml:space="preserve">Screen size tested:</w:t>
-      </w:r>
-      <w:r>
-        <w:t xml:space="preserve"> </w:t>
-      </w:r>
-      <w:r>
-        <w:t xml:space="preserve">1366×768</w:t>
-      </w:r>
-    </w:p>
-    <w:p>
-      <w:pPr>
-        <w:pStyle w:val="Compact"/>
-        <w:numPr>
-          <w:ilvl w:val="0"/>
-          <w:numId w:val="1001"/>
-        </w:numPr>
-      </w:pPr>
-      <w:r>
-        <w:rPr>
-          <w:b/>
-          <w:bCs/>
-        </w:rPr>
-        <w:t xml:space="preserve">Roles tested:</w:t>
-      </w:r>
-      <w:r>
-        <w:t xml:space="preserve"> </w:t>
-      </w:r>
-      <w:r>
-        <w:t xml:space="preserve">Default author account (provided credentials)</w:t>
-      </w:r>
-    </w:p>
-    <w:bookmarkStart w:id="26" w:name="results"/>
+    <w:bookmarkStart w:id="22" w:name="metadata"/>
     <w:p>
       <w:pPr>
         <w:pStyle w:val="Heading2"/>
       </w:pPr>
       <w:r>
-        <w:t xml:space="preserve">Results</w:t>
+        <w:t xml:space="preserve">Metadata</w:t>
+      </w:r>
+    </w:p>
+    <w:tbl>
+      <w:tblPr>
+        <w:tblStyle w:val="Table"/>
+        <w:tblW w:type="auto" w:w="0"/>
+        <w:tblLook w:firstRow="1" w:lastRow="0" w:firstColumn="0" w:lastColumn="0" w:noHBand="0" w:noVBand="0" w:val="0020"/>
+      </w:tblPr>
+      <w:tblGrid>
+        <w:gridCol w:w="3960"/>
+        <w:gridCol w:w="3960"/>
+      </w:tblGrid>
+      <w:tr>
+        <w:trPr>
+          <w:tblHeader w:val="on"/>
+        </w:trPr>
+        <w:tc>
+          <w:tcPr/>
+          <w:p>
+            <w:pPr>
+              <w:pStyle w:val="Compact"/>
+            </w:pPr>
+            <w:r>
+              <w:t xml:space="preserve">Key</w:t>
+            </w:r>
+          </w:p>
+        </w:tc>
+        <w:tc>
+          <w:tcPr/>
+          <w:p>
+            <w:pPr>
+              <w:pStyle w:val="Compact"/>
+            </w:pPr>
+            <w:r>
+              <w:t xml:space="preserve">Value</w:t>
+            </w:r>
+          </w:p>
+        </w:tc>
+      </w:tr>
+      <w:tr>
+        <w:tc>
+          <w:tcPr/>
+          <w:p>
+            <w:pPr>
+              <w:pStyle w:val="Compact"/>
+            </w:pPr>
+            <w:r>
+              <w:rPr>
+                <w:b/>
+                <w:bCs/>
+              </w:rPr>
+              <w:t xml:space="preserve">Date &amp; time</w:t>
+            </w:r>
+          </w:p>
+        </w:tc>
+        <w:tc>
+          <w:tcPr/>
+          <w:p>
+            <w:pPr>
+              <w:pStyle w:val="Compact"/>
+            </w:pPr>
+            <w:r>
+              <w:t xml:space="preserve">09 Feb 2026, 11:10 AM (America/New_York)</w:t>
+            </w:r>
+          </w:p>
+        </w:tc>
+      </w:tr>
+      <w:tr>
+        <w:tc>
+          <w:tcPr/>
+          <w:p>
+            <w:pPr>
+              <w:pStyle w:val="Compact"/>
+            </w:pPr>
+            <w:r>
+              <w:rPr>
+                <w:b/>
+                <w:bCs/>
+              </w:rPr>
+              <w:t xml:space="preserve">Application URL</w:t>
+            </w:r>
+          </w:p>
+        </w:tc>
+        <w:tc>
+          <w:tcPr/>
+          <w:p>
+            <w:pPr>
+              <w:pStyle w:val="Compact"/>
+            </w:pPr>
+            <w:hyperlink r:id="rId21">
+              <w:r>
+                <w:rPr>
+                  <w:rStyle w:val="Hyperlink"/>
+                </w:rPr>
+                <w:t xml:space="preserve">https://bearing-app.vercel.app</w:t>
+              </w:r>
+            </w:hyperlink>
+          </w:p>
+        </w:tc>
+      </w:tr>
+      <w:tr>
+        <w:tc>
+          <w:tcPr/>
+          <w:p>
+            <w:pPr>
+              <w:pStyle w:val="Compact"/>
+            </w:pPr>
+            <w:r>
+              <w:rPr>
+                <w:b/>
+                <w:bCs/>
+              </w:rPr>
+              <w:t xml:space="preserve">Browser</w:t>
+            </w:r>
+          </w:p>
+        </w:tc>
+        <w:tc>
+          <w:tcPr/>
+          <w:p>
+            <w:pPr>
+              <w:pStyle w:val="Compact"/>
+            </w:pPr>
+            <w:r>
+              <w:t xml:space="preserve">Chromium 130</w:t>
+            </w:r>
+          </w:p>
+        </w:tc>
+      </w:tr>
+      <w:tr>
+        <w:tc>
+          <w:tcPr/>
+          <w:p>
+            <w:pPr>
+              <w:pStyle w:val="Compact"/>
+            </w:pPr>
+            <w:r>
+              <w:rPr>
+                <w:b/>
+                <w:bCs/>
+              </w:rPr>
+              <w:t xml:space="preserve">Screen size</w:t>
+            </w:r>
+          </w:p>
+        </w:tc>
+        <w:tc>
+          <w:tcPr/>
+          <w:p>
+            <w:pPr>
+              <w:pStyle w:val="Compact"/>
+            </w:pPr>
+            <w:r>
+              <w:t xml:space="preserve">1365×768 (desktop)</w:t>
+            </w:r>
+          </w:p>
+        </w:tc>
+      </w:tr>
+      <w:tr>
+        <w:tc>
+          <w:tcPr/>
+          <w:p>
+            <w:pPr>
+              <w:pStyle w:val="Compact"/>
+            </w:pPr>
+            <w:r>
+              <w:rPr>
+                <w:b/>
+                <w:bCs/>
+              </w:rPr>
+              <w:t xml:space="preserve">Role(s) tested</w:t>
+            </w:r>
+          </w:p>
+        </w:tc>
+        <w:tc>
+          <w:tcPr/>
+          <w:p>
+            <w:pPr>
+              <w:pStyle w:val="Compact"/>
+            </w:pPr>
+            <w:r>
+              <w:t xml:space="preserve">Author (ry.metuge)</w:t>
+            </w:r>
+          </w:p>
+        </w:tc>
+      </w:tr>
+    </w:tbl>
+    <w:bookmarkEnd w:id="22"/>
+    <w:bookmarkStart w:id="26" w:name="results-table"/>
+    <w:p>
+      <w:pPr>
+        <w:pStyle w:val="Heading2"/>
+      </w:pPr>
+      <w:r>
+        <w:t xml:space="preserve">Results Table</w:t>
       </w:r>
     </w:p>
     <w:tbl>
@@ -206,7 +277,13 @@
                 <w:b/>
                 <w:bCs/>
               </w:rPr>
-              <w:t xml:space="preserve">8.5 Security – 2FA</w:t>
+              <w:t xml:space="preserve">8.9.1</w:t>
+            </w:r>
+            <w:r>
+              <w:t xml:space="preserve"> </w:t>
+            </w:r>
+            <w:r>
+              <w:t xml:space="preserve">– Entering and exiting fullscreen</w:t>
             </w:r>
           </w:p>
         </w:tc>
@@ -228,48 +305,40 @@
               <w:pStyle w:val="Compact"/>
             </w:pPr>
             <w:r>
-              <w:t xml:space="preserve">Dashboard no longer displays an enable‑2FA card. Settings → Security shows a Two‑Factor Authentication section with a QR code and secret key. Entering an incorrect code displays an error, while a valid TOTP enables 2FA. Refreshing preserves the enabled state, and the Disable button immediately reverts to the original state.</w:t>
-            </w:r>
-          </w:p>
-        </w:tc>
-      </w:tr>
-      <w:tr>
-        <w:tc>
-          <w:tcPr/>
-          <w:p>
-            <w:pPr>
-              <w:pStyle w:val="Compact"/>
-            </w:pPr>
-            <w:r>
-              <w:rPr>
-                <w:b/>
-                <w:bCs/>
-              </w:rPr>
-              <w:t xml:space="preserve">8.20 Manuscript Service Sync</w:t>
-            </w:r>
-          </w:p>
-        </w:tc>
-        <w:tc>
-          <w:tcPr/>
-          <w:p>
-            <w:pPr>
-              <w:pStyle w:val="Compact"/>
-            </w:pPr>
-            <w:r>
-              <w:t xml:space="preserve">✅ Pass</w:t>
-            </w:r>
-          </w:p>
-        </w:tc>
-        <w:tc>
-          <w:tcPr/>
-          <w:p>
-            <w:pPr>
-              <w:pStyle w:val="Compact"/>
-            </w:pPr>
-            <w:r>
-              <w:t xml:space="preserve">Requested the “Author Website” service for a draft manuscript. Returning to the editor showed a banner indicating editing was locked and attempts to type were prevented</w:t>
-            </w:r>
-            <w:hyperlink r:id="rId21">
+              <w:t xml:space="preserve">The fullscreen mode hid header and sidebar as before. A new floating bar now contains an</w:t>
+            </w:r>
+            <w:r>
+              <w:t xml:space="preserve"> </w:t>
+            </w:r>
+            <w:r>
+              <w:rPr>
+                <w:b/>
+                <w:bCs/>
+              </w:rPr>
+              <w:t xml:space="preserve">Exit</w:t>
+            </w:r>
+            <w:r>
+              <w:t xml:space="preserve"> </w:t>
+            </w:r>
+            <w:r>
+              <w:t xml:space="preserve">button with an</w:t>
+            </w:r>
+            <w:r>
+              <w:t xml:space="preserve"> </w:t>
+            </w:r>
+            <w:r>
+              <w:rPr>
+                <w:rStyle w:val="VerbatimChar"/>
+              </w:rPr>
+              <w:t xml:space="preserve">×</w:t>
+            </w:r>
+            <w:r>
+              <w:t xml:space="preserve"> </w:t>
+            </w:r>
+            <w:r>
+              <w:t xml:space="preserve">icon. Clicking it exits fullscreen successfully</w:t>
+            </w:r>
+            <w:hyperlink r:id="rId23">
               <w:r>
                 <w:rPr>
                   <w:rStyle w:val="Hyperlink"/>
@@ -278,9 +347,131 @@
               </w:r>
             </w:hyperlink>
             <w:r>
-              <w:t xml:space="preserve">. Canceling the request removed the banner and re‑enabled editing. Attempting to request a second service while one was active produced a friendly error message</w:t>
-            </w:r>
-            <w:hyperlink r:id="rId22">
+              <w:t xml:space="preserve">. Keyboard shortcuts (Esc and Ctrl+) also work.</w:t>
+            </w:r>
+          </w:p>
+        </w:tc>
+      </w:tr>
+      <w:tr>
+        <w:tc>
+          <w:tcPr/>
+          <w:p>
+            <w:pPr>
+              <w:pStyle w:val="Compact"/>
+            </w:pPr>
+            <w:r>
+              <w:rPr>
+                <w:b/>
+                <w:bCs/>
+              </w:rPr>
+              <w:t xml:space="preserve">8.9.2</w:t>
+            </w:r>
+            <w:r>
+              <w:t xml:space="preserve"> </w:t>
+            </w:r>
+            <w:r>
+              <w:t xml:space="preserve">– Focus retained &amp; editing in fullscreen</w:t>
+            </w:r>
+          </w:p>
+        </w:tc>
+        <w:tc>
+          <w:tcPr/>
+          <w:p>
+            <w:pPr>
+              <w:pStyle w:val="Compact"/>
+            </w:pPr>
+            <w:r>
+              <w:t xml:space="preserve">✅ Pass</w:t>
+            </w:r>
+          </w:p>
+        </w:tc>
+        <w:tc>
+          <w:tcPr/>
+          <w:p>
+            <w:pPr>
+              <w:pStyle w:val="Compact"/>
+            </w:pPr>
+            <w:r>
+              <w:t xml:space="preserve">In fullscreen, the editor remained focused and scroll position was preserved on exit. Editing locked due to service requests still displays as expected.</w:t>
+            </w:r>
+          </w:p>
+        </w:tc>
+      </w:tr>
+      <w:tr>
+        <w:tc>
+          <w:tcPr/>
+          <w:p>
+            <w:pPr>
+              <w:pStyle w:val="Compact"/>
+            </w:pPr>
+            <w:r>
+              <w:rPr>
+                <w:b/>
+                <w:bCs/>
+              </w:rPr>
+              <w:t xml:space="preserve">8.11.1</w:t>
+            </w:r>
+            <w:r>
+              <w:t xml:space="preserve"> </w:t>
+            </w:r>
+            <w:r>
+              <w:t xml:space="preserve">– ISBN modal opens from Services with manuscript pre-filled</w:t>
+            </w:r>
+          </w:p>
+        </w:tc>
+        <w:tc>
+          <w:tcPr/>
+          <w:p>
+            <w:pPr>
+              <w:pStyle w:val="Compact"/>
+            </w:pPr>
+            <w:r>
+              <w:t xml:space="preserve">✅ Pass</w:t>
+            </w:r>
+          </w:p>
+        </w:tc>
+        <w:tc>
+          <w:tcPr/>
+          <w:p>
+            <w:pPr>
+              <w:pStyle w:val="Compact"/>
+            </w:pPr>
+            <w:r>
+              <w:t xml:space="preserve">On the Services page, clicking</w:t>
+            </w:r>
+            <w:r>
+              <w:t xml:space="preserve"> </w:t>
+            </w:r>
+            <w:r>
+              <w:rPr>
+                <w:b/>
+                <w:bCs/>
+              </w:rPr>
+              <w:t xml:space="preserve">Buy ISBN</w:t>
+            </w:r>
+            <w:r>
+              <w:t xml:space="preserve"> </w:t>
+            </w:r>
+            <w:r>
+              <w:t xml:space="preserve">opens the modal; the</w:t>
+            </w:r>
+            <w:r>
+              <w:t xml:space="preserve"> </w:t>
+            </w:r>
+            <w:r>
+              <w:rPr>
+                <w:b/>
+                <w:bCs/>
+              </w:rPr>
+              <w:t xml:space="preserve">Manuscript</w:t>
+            </w:r>
+            <w:r>
+              <w:t xml:space="preserve"> </w:t>
+            </w:r>
+            <w:r>
+              <w:t xml:space="preserve">field auto‑populates with the current manuscript and is read‑only</w:t>
+            </w:r>
+            <w:hyperlink r:id="rId24">
               <w:r>
                 <w:rPr>
                   <w:rStyle w:val="Hyperlink"/>
@@ -306,7 +497,13 @@
                 <w:b/>
                 <w:bCs/>
               </w:rPr>
-              <w:t xml:space="preserve">8.6 Publishing Flow</w:t>
+              <w:t xml:space="preserve">8.11.2</w:t>
+            </w:r>
+            <w:r>
+              <w:t xml:space="preserve"> </w:t>
+            </w:r>
+            <w:r>
+              <w:t xml:space="preserve">– Author selects manuscript from Marketplace (dropdown)</w:t>
             </w:r>
           </w:p>
         </w:tc>
@@ -328,9 +525,86 @@
               <w:pStyle w:val="Compact"/>
             </w:pPr>
             <w:r>
-              <w:t xml:space="preserve">The “Publishing” button opens a modal that requires selecting a category and entering at least one keyword; the Submit button is disabled until these fields are populated. After selecting a BISAC category and adding a keyword, the request could be submitted, which closed the modal and displayed an editing‑locked banner in the editor. The order details page lists the category and keywords</w:t>
-            </w:r>
-            <w:hyperlink r:id="rId23">
+              <w:t xml:space="preserve">Marketplace path now loads a manuscript dropdown after closing the initial error. Users can select a manuscript before proceeding.</w:t>
+            </w:r>
+          </w:p>
+        </w:tc>
+      </w:tr>
+      <w:tr>
+        <w:tc>
+          <w:tcPr/>
+          <w:p>
+            <w:pPr>
+              <w:pStyle w:val="Compact"/>
+            </w:pPr>
+            <w:r>
+              <w:rPr>
+                <w:b/>
+                <w:bCs/>
+              </w:rPr>
+              <w:t xml:space="preserve">8.11.3</w:t>
+            </w:r>
+            <w:r>
+              <w:t xml:space="preserve"> </w:t>
+            </w:r>
+            <w:r>
+              <w:t xml:space="preserve">– Author Name &amp; BISAC pre‑fill</w:t>
+            </w:r>
+          </w:p>
+        </w:tc>
+        <w:tc>
+          <w:tcPr/>
+          <w:p>
+            <w:pPr>
+              <w:pStyle w:val="Compact"/>
+            </w:pPr>
+            <w:r>
+              <w:t xml:space="preserve">❌ Fail</w:t>
+            </w:r>
+          </w:p>
+        </w:tc>
+        <w:tc>
+          <w:tcPr/>
+          <w:p>
+            <w:pPr>
+              <w:pStyle w:val="Compact"/>
+            </w:pPr>
+            <w:r>
+              <w:t xml:space="preserve">The</w:t>
+            </w:r>
+            <w:r>
+              <w:t xml:space="preserve"> </w:t>
+            </w:r>
+            <w:r>
+              <w:rPr>
+                <w:b/>
+                <w:bCs/>
+              </w:rPr>
+              <w:t xml:space="preserve">Author Name</w:t>
+            </w:r>
+            <w:r>
+              <w:t xml:space="preserve"> </w:t>
+            </w:r>
+            <w:r>
+              <w:t xml:space="preserve">field still remains blank in all tested manuscripts (PRD The Bearing platform, README, multiple</w:t>
+            </w:r>
+            <w:r>
+              <w:t xml:space="preserve"> </w:t>
+            </w:r>
+            <w:r>
+              <w:rPr>
+                <w:b/>
+                <w:bCs/>
+              </w:rPr>
+              <w:t xml:space="preserve">Untitled</w:t>
+            </w:r>
+            <w:r>
+              <w:t xml:space="preserve"> </w:t>
+            </w:r>
+            <w:r>
+              <w:t xml:space="preserve">manuscripts). Only the BISAC category sometimes auto‑fills</w:t>
+            </w:r>
+            <w:hyperlink r:id="rId25">
               <w:r>
                 <w:rPr>
                   <w:rStyle w:val="Hyperlink"/>
@@ -356,7 +630,148 @@
                 <w:b/>
                 <w:bCs/>
               </w:rPr>
-              <w:t xml:space="preserve">8.10 Marketplace &amp; Subscriptions</w:t>
+              <w:t xml:space="preserve">8.11.4 – 8.11.6</w:t>
+            </w:r>
+            <w:r>
+              <w:t xml:space="preserve"> </w:t>
+            </w:r>
+            <w:r>
+              <w:t xml:space="preserve">– Required fields &amp; Stripe checkout</w:t>
+            </w:r>
+          </w:p>
+        </w:tc>
+        <w:tc>
+          <w:tcPr/>
+          <w:p>
+            <w:pPr>
+              <w:pStyle w:val="Compact"/>
+            </w:pPr>
+            <w:r>
+              <w:t xml:space="preserve">✅ Pass (partial)</w:t>
+            </w:r>
+          </w:p>
+        </w:tc>
+        <w:tc>
+          <w:tcPr/>
+          <w:p>
+            <w:pPr>
+              <w:pStyle w:val="Compact"/>
+            </w:pPr>
+            <w:r>
+              <w:t xml:space="preserve">The</w:t>
+            </w:r>
+            <w:r>
+              <w:t xml:space="preserve"> </w:t>
+            </w:r>
+            <w:r>
+              <w:rPr>
+                <w:b/>
+                <w:bCs/>
+              </w:rPr>
+              <w:t xml:space="preserve">Buy ISBN</w:t>
+            </w:r>
+            <w:r>
+              <w:t xml:space="preserve"> </w:t>
+            </w:r>
+            <w:r>
+              <w:t xml:space="preserve">button is disabled until author name and category are filled. After filling, clicking</w:t>
+            </w:r>
+            <w:r>
+              <w:t xml:space="preserve"> </w:t>
+            </w:r>
+            <w:r>
+              <w:rPr>
+                <w:b/>
+                <w:bCs/>
+              </w:rPr>
+              <w:t xml:space="preserve">Buy ISBN</w:t>
+            </w:r>
+            <w:r>
+              <w:t xml:space="preserve"> </w:t>
+            </w:r>
+            <w:r>
+              <w:t xml:space="preserve">proceeds to a Stripe checkout page (access is blocked but redirect occurs).</w:t>
+            </w:r>
+          </w:p>
+        </w:tc>
+      </w:tr>
+      <w:tr>
+        <w:tc>
+          <w:tcPr/>
+          <w:p>
+            <w:pPr>
+              <w:pStyle w:val="Compact"/>
+            </w:pPr>
+            <w:r>
+              <w:rPr>
+                <w:b/>
+                <w:bCs/>
+              </w:rPr>
+              <w:t xml:space="preserve">8.11.7</w:t>
+            </w:r>
+            <w:r>
+              <w:t xml:space="preserve"> </w:t>
+            </w:r>
+            <w:r>
+              <w:t xml:space="preserve">– Duplicate ISBN request shows “View Order”</w:t>
+            </w:r>
+          </w:p>
+        </w:tc>
+        <w:tc>
+          <w:tcPr/>
+          <w:p>
+            <w:pPr>
+              <w:pStyle w:val="Compact"/>
+            </w:pPr>
+            <w:r>
+              <w:t xml:space="preserve">⚠️ Not verified</w:t>
+            </w:r>
+          </w:p>
+        </w:tc>
+        <w:tc>
+          <w:tcPr/>
+          <w:p>
+            <w:pPr>
+              <w:pStyle w:val="Compact"/>
+            </w:pPr>
+            <w:r>
+              <w:t xml:space="preserve">Due to Stripe checkout being blocked, we couldn’t complete a purchase and therefore couldn’t verify if a new ISBN order changes the call‑to‑action to</w:t>
+            </w:r>
+            <w:r>
+              <w:t xml:space="preserve"> </w:t>
+            </w:r>
+            <w:r>
+              <w:rPr>
+                <w:b/>
+                <w:bCs/>
+              </w:rPr>
+              <w:t xml:space="preserve">View Order</w:t>
+            </w:r>
+            <w:r>
+              <w:t xml:space="preserve">.</w:t>
+            </w:r>
+          </w:p>
+        </w:tc>
+      </w:tr>
+      <w:tr>
+        <w:tc>
+          <w:tcPr/>
+          <w:p>
+            <w:pPr>
+              <w:pStyle w:val="Compact"/>
+            </w:pPr>
+            <w:r>
+              <w:rPr>
+                <w:b/>
+                <w:bCs/>
+              </w:rPr>
+              <w:t xml:space="preserve">8.12.1 – 8.12.2</w:t>
+            </w:r>
+            <w:r>
+              <w:t xml:space="preserve"> </w:t>
+            </w:r>
+            <w:r>
+              <w:t xml:space="preserve">– Service request form fields &amp; CTA enabling</w:t>
             </w:r>
           </w:p>
         </w:tc>
@@ -378,9 +793,102 @@
               <w:pStyle w:val="Compact"/>
             </w:pPr>
             <w:r>
-              <w:t xml:space="preserve">The Marketplace page shows a subscription banner with an upgrade CTA that directs to Settings</w:t>
-            </w:r>
-            <w:hyperlink r:id="rId24">
+              <w:t xml:space="preserve">Service request forms display correct fields (e.g., Marketing Package and Social Media Launch Kit).</w:t>
+            </w:r>
+            <w:r>
+              <w:t xml:space="preserve"> </w:t>
+            </w:r>
+            <w:r>
+              <w:rPr>
+                <w:b/>
+                <w:bCs/>
+              </w:rPr>
+              <w:t xml:space="preserve">Submit Request</w:t>
+            </w:r>
+            <w:r>
+              <w:t xml:space="preserve"> </w:t>
+            </w:r>
+            <w:r>
+              <w:t xml:space="preserve">remains disabled until required fields are filled.</w:t>
+            </w:r>
+          </w:p>
+        </w:tc>
+      </w:tr>
+      <w:tr>
+        <w:tc>
+          <w:tcPr/>
+          <w:p>
+            <w:pPr>
+              <w:pStyle w:val="Compact"/>
+            </w:pPr>
+            <w:r>
+              <w:rPr>
+                <w:b/>
+                <w:bCs/>
+              </w:rPr>
+              <w:t xml:space="preserve">8.12.5</w:t>
+            </w:r>
+            <w:r>
+              <w:t xml:space="preserve"> </w:t>
+            </w:r>
+            <w:r>
+              <w:t xml:space="preserve">– Prevent duplicate service requests</w:t>
+            </w:r>
+          </w:p>
+        </w:tc>
+        <w:tc>
+          <w:tcPr/>
+          <w:p>
+            <w:pPr>
+              <w:pStyle w:val="Compact"/>
+            </w:pPr>
+            <w:r>
+              <w:t xml:space="preserve">✅ Pass</w:t>
+            </w:r>
+          </w:p>
+        </w:tc>
+        <w:tc>
+          <w:tcPr/>
+          <w:p>
+            <w:pPr>
+              <w:pStyle w:val="Compact"/>
+            </w:pPr>
+            <w:r>
+              <w:t xml:space="preserve">When a service request is already active, the corresponding card on the Services page now shows</w:t>
+            </w:r>
+            <w:r>
+              <w:t xml:space="preserve"> </w:t>
+            </w:r>
+            <w:r>
+              <w:rPr>
+                <w:b/>
+                <w:bCs/>
+              </w:rPr>
+              <w:t xml:space="preserve">View Order</w:t>
+            </w:r>
+            <w:r>
+              <w:t xml:space="preserve"> </w:t>
+            </w:r>
+            <w:r>
+              <w:t xml:space="preserve">instead of</w:t>
+            </w:r>
+            <w:r>
+              <w:t xml:space="preserve"> </w:t>
+            </w:r>
+            <w:r>
+              <w:rPr>
+                <w:b/>
+                <w:bCs/>
+              </w:rPr>
+              <w:t xml:space="preserve">Request Service</w:t>
+            </w:r>
+            <w:r>
+              <w:t xml:space="preserve"> </w:t>
+            </w:r>
+            <w:r>
+              <w:t xml:space="preserve">and links to the existing order</w:t>
+            </w:r>
+            <w:hyperlink r:id="rId25">
               <w:r>
                 <w:rPr>
                   <w:rStyle w:val="Hyperlink"/>
@@ -389,9 +897,99 @@
               </w:r>
             </w:hyperlink>
             <w:r>
-              <w:t xml:space="preserve">. The services grid lists ISBN registration, Author Website, Marketing, Publishing and other services</w:t>
-            </w:r>
-            <w:hyperlink r:id="rId24">
+              <w:t xml:space="preserve">.</w:t>
+            </w:r>
+          </w:p>
+        </w:tc>
+      </w:tr>
+      <w:tr>
+        <w:tc>
+          <w:tcPr/>
+          <w:p>
+            <w:pPr>
+              <w:pStyle w:val="Compact"/>
+            </w:pPr>
+            <w:r>
+              <w:rPr>
+                <w:b/>
+                <w:bCs/>
+              </w:rPr>
+              <w:t xml:space="preserve">8.13.3</w:t>
+            </w:r>
+            <w:r>
+              <w:t xml:space="preserve"> </w:t>
+            </w:r>
+            <w:r>
+              <w:t xml:space="preserve">– My Orders sorting, status, and date display</w:t>
+            </w:r>
+          </w:p>
+        </w:tc>
+        <w:tc>
+          <w:tcPr/>
+          <w:p>
+            <w:pPr>
+              <w:pStyle w:val="Compact"/>
+            </w:pPr>
+            <w:r>
+              <w:t xml:space="preserve">✅ Pass</w:t>
+            </w:r>
+          </w:p>
+        </w:tc>
+        <w:tc>
+          <w:tcPr/>
+          <w:p>
+            <w:pPr>
+              <w:pStyle w:val="Compact"/>
+            </w:pPr>
+            <w:r>
+              <w:t xml:space="preserve">Orders are listed newest first with colored status badges (yellow = pending, red = cancelled). Dates are visible.</w:t>
+            </w:r>
+          </w:p>
+        </w:tc>
+      </w:tr>
+      <w:tr>
+        <w:tc>
+          <w:tcPr/>
+          <w:p>
+            <w:pPr>
+              <w:pStyle w:val="Compact"/>
+            </w:pPr>
+            <w:r>
+              <w:rPr>
+                <w:b/>
+                <w:bCs/>
+              </w:rPr>
+              <w:t xml:space="preserve">8.13.5</w:t>
+            </w:r>
+            <w:r>
+              <w:t xml:space="preserve"> </w:t>
+            </w:r>
+            <w:r>
+              <w:t xml:space="preserve">– Manuscript link in My Orders row</w:t>
+            </w:r>
+          </w:p>
+        </w:tc>
+        <w:tc>
+          <w:tcPr/>
+          <w:p>
+            <w:pPr>
+              <w:pStyle w:val="Compact"/>
+            </w:pPr>
+            <w:r>
+              <w:t xml:space="preserve">✅ Pass</w:t>
+            </w:r>
+          </w:p>
+        </w:tc>
+        <w:tc>
+          <w:tcPr/>
+          <w:p>
+            <w:pPr>
+              <w:pStyle w:val="Compact"/>
+            </w:pPr>
+            <w:r>
+              <w:t xml:space="preserve">Clicking the manuscript name or icon in each order row now navigates to the corresponding manuscript editor. This behavior was absent in the previous release</w:t>
+            </w:r>
+            <w:hyperlink r:id="rId23">
               <w:r>
                 <w:rPr>
                   <w:rStyle w:val="Hyperlink"/>
@@ -400,7 +998,7 @@
               </w:r>
             </w:hyperlink>
             <w:r>
-              <w:t xml:space="preserve">. Author Website opens a request modal; selecting Publishing navigates to the manuscript editor.</w:t>
+              <w:t xml:space="preserve">.</w:t>
             </w:r>
           </w:p>
         </w:tc>
@@ -417,85 +1015,141 @@
                 <w:b/>
                 <w:bCs/>
               </w:rPr>
-              <w:t xml:space="preserve">8.9 Fullscreen Editor</w:t>
-            </w:r>
-          </w:p>
-        </w:tc>
-        <w:tc>
-          <w:tcPr/>
-          <w:p>
-            <w:pPr>
-              <w:pStyle w:val="Compact"/>
-            </w:pPr>
-            <w:r>
-              <w:t xml:space="preserve">⚠️ Partial</w:t>
-            </w:r>
-          </w:p>
-        </w:tc>
-        <w:tc>
-          <w:tcPr/>
-          <w:p>
-            <w:pPr>
-              <w:pStyle w:val="Compact"/>
-            </w:pPr>
-            <w:r>
-              <w:t xml:space="preserve">The editor enters fullscreen mode via</w:t>
-            </w:r>
-            <w:r>
-              <w:t xml:space="preserve"> </w:t>
-            </w:r>
-            <w:r>
-              <w:rPr>
-                <w:b/>
-                <w:bCs/>
-              </w:rPr>
-              <w:t xml:space="preserve">Ctrl + \</w:t>
-            </w:r>
-            <w:r>
-              <w:t xml:space="preserve"> </w:t>
-            </w:r>
-            <w:r>
-              <w:t xml:space="preserve">and returns with</w:t>
-            </w:r>
-            <w:r>
-              <w:t xml:space="preserve"> </w:t>
-            </w:r>
-            <w:r>
-              <w:rPr>
-                <w:b/>
-                <w:bCs/>
-              </w:rPr>
-              <w:t xml:space="preserve">Esc</w:t>
-            </w:r>
-            <w:r>
-              <w:t xml:space="preserve">. Floating controls appear on hover in the top‑right and include a dark‑mode toggle and exit icon. Dark mode toggled correctly and persisted after a page refresh. However, there was no accessible way to trigger the</w:t>
-            </w:r>
-            <w:r>
-              <w:t xml:space="preserve"> </w:t>
-            </w:r>
-            <w:r>
-              <w:rPr>
-                <w:b/>
-                <w:bCs/>
-              </w:rPr>
-              <w:t xml:space="preserve">Export/Backups</w:t>
-            </w:r>
-            <w:r>
-              <w:t xml:space="preserve"> </w:t>
-            </w:r>
-            <w:r>
-              <w:t xml:space="preserve">modals inside fullscreen; the floating controls lacked such options, and common keyboard shortcuts did not open the export dialog</w:t>
-            </w:r>
-            <w:hyperlink r:id="rId25">
-              <w:r>
-                <w:rPr>
-                  <w:rStyle w:val="Hyperlink"/>
-                </w:rPr>
-                <w:t xml:space="preserve">[6]</w:t>
-              </w:r>
-            </w:hyperlink>
-            <w:r>
-              <w:t xml:space="preserve">. Therefore the layering test could not be executed.</w:t>
+              <w:t xml:space="preserve">8.13.7</w:t>
+            </w:r>
+            <w:r>
+              <w:t xml:space="preserve"> </w:t>
+            </w:r>
+            <w:r>
+              <w:t xml:space="preserve">– Order detail view &amp; cancel button</w:t>
+            </w:r>
+          </w:p>
+        </w:tc>
+        <w:tc>
+          <w:tcPr/>
+          <w:p>
+            <w:pPr>
+              <w:pStyle w:val="Compact"/>
+            </w:pPr>
+            <w:r>
+              <w:t xml:space="preserve">✅ Pass</w:t>
+            </w:r>
+          </w:p>
+        </w:tc>
+        <w:tc>
+          <w:tcPr/>
+          <w:p>
+            <w:pPr>
+              <w:pStyle w:val="Compact"/>
+            </w:pPr>
+            <w:r>
+              <w:t xml:space="preserve">Order detail pages open correctly; pending orders show a</w:t>
+            </w:r>
+            <w:r>
+              <w:t xml:space="preserve"> </w:t>
+            </w:r>
+            <w:r>
+              <w:rPr>
+                <w:b/>
+                <w:bCs/>
+              </w:rPr>
+              <w:t xml:space="preserve">Cancel Request</w:t>
+            </w:r>
+            <w:r>
+              <w:t xml:space="preserve"> </w:t>
+            </w:r>
+            <w:r>
+              <w:t xml:space="preserve">button, while completed/cancelled orders do not.</w:t>
+            </w:r>
+          </w:p>
+        </w:tc>
+      </w:tr>
+      <w:tr>
+        <w:tc>
+          <w:tcPr/>
+          <w:p>
+            <w:pPr>
+              <w:pStyle w:val="Compact"/>
+            </w:pPr>
+            <w:r>
+              <w:rPr>
+                <w:b/>
+                <w:bCs/>
+              </w:rPr>
+              <w:t xml:space="preserve">8.13.8</w:t>
+            </w:r>
+            <w:r>
+              <w:t xml:space="preserve"> </w:t>
+            </w:r>
+            <w:r>
+              <w:t xml:space="preserve">– Email notifications</w:t>
+            </w:r>
+          </w:p>
+        </w:tc>
+        <w:tc>
+          <w:tcPr/>
+          <w:p>
+            <w:pPr>
+              <w:pStyle w:val="Compact"/>
+            </w:pPr>
+            <w:r>
+              <w:t xml:space="preserve">⏭️ Skipped</w:t>
+            </w:r>
+          </w:p>
+        </w:tc>
+        <w:tc>
+          <w:tcPr/>
+          <w:p>
+            <w:pPr>
+              <w:pStyle w:val="Compact"/>
+            </w:pPr>
+            <w:r>
+              <w:t xml:space="preserve">Email delivery could not be tested as the environment lacks outbound email functionality.</w:t>
+            </w:r>
+          </w:p>
+        </w:tc>
+      </w:tr>
+      <w:tr>
+        <w:tc>
+          <w:tcPr/>
+          <w:p>
+            <w:pPr>
+              <w:pStyle w:val="Compact"/>
+            </w:pPr>
+            <w:r>
+              <w:rPr>
+                <w:b/>
+                <w:bCs/>
+              </w:rPr>
+              <w:t xml:space="preserve">8.15.x</w:t>
+            </w:r>
+            <w:r>
+              <w:t xml:space="preserve"> </w:t>
+            </w:r>
+            <w:r>
+              <w:t xml:space="preserve">– Admin dashboard &amp; actions</w:t>
+            </w:r>
+          </w:p>
+        </w:tc>
+        <w:tc>
+          <w:tcPr/>
+          <w:p>
+            <w:pPr>
+              <w:pStyle w:val="Compact"/>
+            </w:pPr>
+            <w:r>
+              <w:t xml:space="preserve">⏭️ Skipped</w:t>
+            </w:r>
+          </w:p>
+        </w:tc>
+        <w:tc>
+          <w:tcPr/>
+          <w:p>
+            <w:pPr>
+              <w:pStyle w:val="Compact"/>
+            </w:pPr>
+            <w:r>
+              <w:t xml:space="preserve">Admin credentials were not provided, so admin‑side features couldn’t be retested.</w:t>
             </w:r>
           </w:p>
         </w:tc>
@@ -547,7 +1201,7 @@
               <w:pStyle w:val="Compact"/>
             </w:pPr>
             <w:r>
-              <w:t xml:space="preserve">Test Case</w:t>
+              <w:t xml:space="preserve">Test Case ID</w:t>
             </w:r>
           </w:p>
         </w:tc>
@@ -569,18 +1223,18 @@
               <w:pStyle w:val="Compact"/>
             </w:pPr>
             <w:r>
-              <w:t xml:space="preserve">Steps to Reproduce</w:t>
-            </w:r>
-          </w:p>
-        </w:tc>
-        <w:tc>
-          <w:tcPr/>
-          <w:p>
-            <w:pPr>
-              <w:pStyle w:val="Compact"/>
-            </w:pPr>
-            <w:r>
-              <w:t xml:space="preserve">Expected vs Actual</w:t>
+              <w:t xml:space="preserve">Reproduction steps</w:t>
+            </w:r>
+          </w:p>
+        </w:tc>
+        <w:tc>
+          <w:tcPr/>
+          <w:p>
+            <w:pPr>
+              <w:pStyle w:val="Compact"/>
+            </w:pPr>
+            <w:r>
+              <w:t xml:space="preserve">Expected vs. Actual</w:t>
             </w:r>
           </w:p>
         </w:tc>
@@ -608,93 +1262,198 @@
                 <w:b/>
                 <w:bCs/>
               </w:rPr>
-              <w:t xml:space="preserve">1</w:t>
-            </w:r>
-          </w:p>
-        </w:tc>
-        <w:tc>
-          <w:tcPr/>
-          <w:p>
-            <w:pPr>
-              <w:pStyle w:val="Compact"/>
-            </w:pPr>
-            <w:r>
-              <w:t xml:space="preserve">8.9 Fullscreen Editor (Layering Test)</w:t>
-            </w:r>
-          </w:p>
-        </w:tc>
-        <w:tc>
-          <w:tcPr/>
-          <w:p>
-            <w:pPr>
-              <w:pStyle w:val="Compact"/>
-            </w:pPr>
-            <w:r>
-              <w:t xml:space="preserve">Low</w:t>
-            </w:r>
-          </w:p>
-        </w:tc>
-        <w:tc>
-          <w:tcPr/>
-          <w:p>
-            <w:pPr>
-              <w:pStyle w:val="Compact"/>
-            </w:pPr>
-            <w:r>
-              <w:t xml:space="preserve">1. Enter fullscreen mode (Ctrl + \). 2. Hover at top‑right to reveal floating controls. 3. Attempt to open an Export/Backups modal via any visible control or keyboard shortcut.</w:t>
-            </w:r>
-          </w:p>
-        </w:tc>
-        <w:tc>
-          <w:tcPr/>
-          <w:p>
-            <w:pPr>
-              <w:pStyle w:val="Compact"/>
-            </w:pPr>
-            <w:r>
-              <w:rPr>
-                <w:b/>
-                <w:bCs/>
-              </w:rPr>
-              <w:t xml:space="preserve">Expected:</w:t>
-            </w:r>
-            <w:r>
-              <w:t xml:space="preserve"> </w:t>
-            </w:r>
-            <w:r>
-              <w:t xml:space="preserve">A modal (e.g., Export) should be accessible in fullscreen and appear above the document.</w:t>
-            </w:r>
-          </w:p>
-        </w:tc>
-        <w:tc>
-          <w:tcPr/>
-          <w:p>
-            <w:pPr>
-              <w:pStyle w:val="Compact"/>
-            </w:pPr>
-            <w:r>
-              <w:rPr>
-                <w:b/>
-                <w:bCs/>
-              </w:rPr>
-              <w:t xml:space="preserve">Actual:</w:t>
-            </w:r>
-            <w:r>
-              <w:t xml:space="preserve"> </w:t>
-            </w:r>
-            <w:r>
-              <w:t xml:space="preserve">Floating controls only provided save status, theme toggle and exit actions; no option for Export/Backups. Keyboard shortcuts (Ctrl+Shift+P/S, etc.) had no effect</w:t>
-            </w:r>
+              <w:t xml:space="preserve">ISS‑1</w:t>
+            </w:r>
+          </w:p>
+        </w:tc>
+        <w:tc>
+          <w:tcPr/>
+          <w:p>
+            <w:pPr>
+              <w:pStyle w:val="Compact"/>
+            </w:pPr>
+            <w:r>
+              <w:t xml:space="preserve">8.11.3</w:t>
+            </w:r>
+          </w:p>
+        </w:tc>
+        <w:tc>
+          <w:tcPr/>
+          <w:p>
+            <w:pPr>
+              <w:pStyle w:val="Compact"/>
+            </w:pPr>
+            <w:r>
+              <w:t xml:space="preserve">Medium</w:t>
+            </w:r>
+          </w:p>
+        </w:tc>
+        <w:tc>
+          <w:tcPr/>
+          <w:p>
+            <w:pPr>
+              <w:pStyle w:val="Compact"/>
+            </w:pPr>
+            <w:r>
+              <w:t xml:space="preserve">1. Open any manuscript (PRD, README, Untitled). 2. Navigate to</w:t>
+            </w:r>
+            <w:r>
+              <w:t xml:space="preserve"> </w:t>
+            </w:r>
+            <w:r>
+              <w:rPr>
+                <w:b/>
+                <w:bCs/>
+              </w:rPr>
+              <w:t xml:space="preserve">Services → ISBN Registration</w:t>
+            </w:r>
+            <w:r>
+              <w:t xml:space="preserve">. 3. Observe the</w:t>
+            </w:r>
+            <w:r>
+              <w:t xml:space="preserve"> </w:t>
+            </w:r>
+            <w:r>
+              <w:rPr>
+                <w:b/>
+                <w:bCs/>
+              </w:rPr>
+              <w:t xml:space="preserve">Author Name</w:t>
+            </w:r>
+            <w:r>
+              <w:t xml:space="preserve"> </w:t>
+            </w:r>
+            <w:r>
+              <w:t xml:space="preserve">field in the modal.</w:t>
+            </w:r>
+          </w:p>
+        </w:tc>
+        <w:tc>
+          <w:tcPr/>
+          <w:p>
+            <w:pPr>
+              <w:pStyle w:val="Compact"/>
+            </w:pPr>
+            <w:r>
+              <w:t xml:space="preserve">Expected: The Author Name should pre‑fill using manuscript metadata or the user’s profile name.</w:t>
+            </w:r>
+          </w:p>
+        </w:tc>
+        <w:tc>
+          <w:tcPr/>
+          <w:p>
+            <w:pPr>
+              <w:pStyle w:val="Compact"/>
+            </w:pPr>
+            <w:r>
+              <w:t xml:space="preserve">Actual: The Author Name field remains blank across all manuscripts</w:t>
+            </w:r>
+            <w:hyperlink r:id="rId24">
+              <w:r>
+                <w:rPr>
+                  <w:rStyle w:val="Hyperlink"/>
+                </w:rPr>
+                <w:t xml:space="preserve">[2]</w:t>
+              </w:r>
+            </w:hyperlink>
             <w:hyperlink r:id="rId25">
               <w:r>
                 <w:rPr>
                   <w:rStyle w:val="Hyperlink"/>
                 </w:rPr>
-                <w:t xml:space="preserve">[6]</w:t>
+                <w:t xml:space="preserve">[3]</w:t>
               </w:r>
             </w:hyperlink>
             <w:r>
               <w:t xml:space="preserve">.</w:t>
+            </w:r>
+          </w:p>
+        </w:tc>
+      </w:tr>
+      <w:tr>
+        <w:tc>
+          <w:tcPr/>
+          <w:p>
+            <w:pPr>
+              <w:pStyle w:val="Compact"/>
+            </w:pPr>
+            <w:r>
+              <w:rPr>
+                <w:b/>
+                <w:bCs/>
+              </w:rPr>
+              <w:t xml:space="preserve">ISS‑2</w:t>
+            </w:r>
+          </w:p>
+        </w:tc>
+        <w:tc>
+          <w:tcPr/>
+          <w:p>
+            <w:pPr>
+              <w:pStyle w:val="Compact"/>
+            </w:pPr>
+            <w:r>
+              <w:t xml:space="preserve">8.11.7</w:t>
+            </w:r>
+          </w:p>
+        </w:tc>
+        <w:tc>
+          <w:tcPr/>
+          <w:p>
+            <w:pPr>
+              <w:pStyle w:val="Compact"/>
+            </w:pPr>
+            <w:r>
+              <w:t xml:space="preserve">Low</w:t>
+            </w:r>
+          </w:p>
+        </w:tc>
+        <w:tc>
+          <w:tcPr/>
+          <w:p>
+            <w:pPr>
+              <w:pStyle w:val="Compact"/>
+            </w:pPr>
+            <w:r>
+              <w:t xml:space="preserve">1. Complete an ISBN purchase to create an order. 2. Return to the Services page.</w:t>
+            </w:r>
+          </w:p>
+        </w:tc>
+        <w:tc>
+          <w:tcPr/>
+          <w:p>
+            <w:pPr>
+              <w:pStyle w:val="Compact"/>
+            </w:pPr>
+            <w:r>
+              <w:t xml:space="preserve">Expected: The ISBN card should display</w:t>
+            </w:r>
+            <w:r>
+              <w:t xml:space="preserve"> </w:t>
+            </w:r>
+            <w:r>
+              <w:rPr>
+                <w:b/>
+                <w:bCs/>
+              </w:rPr>
+              <w:t xml:space="preserve">View Order</w:t>
+            </w:r>
+            <w:r>
+              <w:t xml:space="preserve"> </w:t>
+            </w:r>
+            <w:r>
+              <w:t xml:space="preserve">when an active ISBN order exists.</w:t>
+            </w:r>
+          </w:p>
+        </w:tc>
+        <w:tc>
+          <w:tcPr/>
+          <w:p>
+            <w:pPr>
+              <w:pStyle w:val="Compact"/>
+            </w:pPr>
+            <w:r>
+              <w:t xml:space="preserve">Actual: Unable to test due to Stripe checkout being blocked; duplicate prevention still unverified.</w:t>
             </w:r>
           </w:p>
         </w:tc>
@@ -719,13 +1478,13 @@
           <w:b/>
           <w:bCs/>
         </w:rPr>
-        <w:t xml:space="preserve">✅ Ready</w:t>
+        <w:t xml:space="preserve">⚠️ Risky</w:t>
       </w:r>
       <w:r>
         <w:t xml:space="preserve"> </w:t>
       </w:r>
       <w:r>
-        <w:t xml:space="preserve">— All critical test cases passed. Two‑factor authentication, manuscript service synchronization, publishing request flow, and marketplace redesign all functioned as expected. Fullscreen editing works and remembers theme preferences, but the export/backups modal could not be tested due to missing controls in fullscreen. This is a minor usability gap rather than a blocker. Overall, the release appears stable and ready for deployment.</w:t>
+        <w:t xml:space="preserve">– Most of the prior issues were resolved: the new fullscreen exit button works, service request duplicate prevention functions, and manuscript links on the My Orders page now navigate to manuscripts. However, the author name still fails to prefill in the ISBN Registration form, and duplicate prevention for ISBN purchases couldn’t be verified without completing a transaction. These outstanding issues lower confidence in the ISBN registration workflow and warrant further fixes or testing before declaring the release fully ready.</w:t>
       </w:r>
     </w:p>
     <w:bookmarkEnd w:id="28"/>
@@ -743,12 +1502,23 @@
       <w:pPr>
         <w:pStyle w:val="FirstParagraph"/>
       </w:pPr>
-      <w:hyperlink r:id="rId21">
+      <w:hyperlink r:id="rId23">
         <w:r>
           <w:rPr>
             <w:rStyle w:val="Hyperlink"/>
           </w:rPr>
           <w:t xml:space="preserve">[1]</w:t>
+        </w:r>
+      </w:hyperlink>
+      <w:r>
+        <w:t xml:space="preserve"> </w:t>
+      </w:r>
+      <w:hyperlink r:id="rId23">
+        <w:r>
+          <w:rPr>
+            <w:rStyle w:val="Hyperlink"/>
+          </w:rPr>
+          <w:t xml:space="preserve">[5]</w:t>
         </w:r>
       </w:hyperlink>
       <w:r>
@@ -762,7 +1532,7 @@
       <w:pPr>
         <w:pStyle w:val="BodyText"/>
       </w:pPr>
-      <w:hyperlink r:id="rId21">
+      <w:hyperlink r:id="rId23">
         <w:r>
           <w:rPr>
             <w:rStyle w:val="Hyperlink"/>
@@ -775,7 +1545,7 @@
       <w:pPr>
         <w:pStyle w:val="BodyText"/>
       </w:pPr>
-      <w:hyperlink r:id="rId22">
+      <w:hyperlink r:id="rId24">
         <w:r>
           <w:rPr>
             <w:rStyle w:val="Hyperlink"/>
@@ -794,87 +1564,12 @@
       <w:pPr>
         <w:pStyle w:val="BodyText"/>
       </w:pPr>
-      <w:hyperlink r:id="rId22">
-        <w:r>
-          <w:rPr>
-            <w:rStyle w:val="Hyperlink"/>
-          </w:rPr>
-          <w:t xml:space="preserve">https://bearing-app.vercel.app/dashboard/manuscripts/46abbe28-a165-4f2b-8897-d5c74b789018/services</w:t>
-        </w:r>
-      </w:hyperlink>
-    </w:p>
-    <w:p>
-      <w:pPr>
-        <w:pStyle w:val="BodyText"/>
-      </w:pPr>
-      <w:hyperlink r:id="rId23">
-        <w:r>
-          <w:rPr>
-            <w:rStyle w:val="Hyperlink"/>
-          </w:rPr>
-          <w:t xml:space="preserve">[3]</w:t>
-        </w:r>
-      </w:hyperlink>
-      <w:r>
-        <w:t xml:space="preserve"> </w:t>
-      </w:r>
-      <w:r>
-        <w:t xml:space="preserve">Bearing App</w:t>
-      </w:r>
-    </w:p>
-    <w:p>
-      <w:pPr>
-        <w:pStyle w:val="BodyText"/>
-      </w:pPr>
-      <w:hyperlink r:id="rId23">
-        <w:r>
-          <w:rPr>
-            <w:rStyle w:val="Hyperlink"/>
-          </w:rPr>
-          <w:t xml:space="preserve">https://bearing-app.vercel.app/dashboard/manuscripts</w:t>
-        </w:r>
-      </w:hyperlink>
-    </w:p>
-    <w:p>
-      <w:pPr>
-        <w:pStyle w:val="BodyText"/>
-      </w:pPr>
       <w:hyperlink r:id="rId24">
         <w:r>
           <w:rPr>
             <w:rStyle w:val="Hyperlink"/>
           </w:rPr>
-          <w:t xml:space="preserve">[4]</w:t>
-        </w:r>
-      </w:hyperlink>
-      <w:r>
-        <w:t xml:space="preserve"> </w:t>
-      </w:r>
-      <w:hyperlink r:id="rId24">
-        <w:r>
-          <w:rPr>
-            <w:rStyle w:val="Hyperlink"/>
-          </w:rPr>
-          <w:t xml:space="preserve">[5]</w:t>
-        </w:r>
-      </w:hyperlink>
-      <w:r>
-        <w:t xml:space="preserve"> </w:t>
-      </w:r>
-      <w:r>
-        <w:t xml:space="preserve">Bearing App</w:t>
-      </w:r>
-    </w:p>
-    <w:p>
-      <w:pPr>
-        <w:pStyle w:val="BodyText"/>
-      </w:pPr>
-      <w:hyperlink r:id="rId24">
-        <w:r>
-          <w:rPr>
-            <w:rStyle w:val="Hyperlink"/>
-          </w:rPr>
-          <w:t xml:space="preserve">https://bearing-app.vercel.app/dashboard/marketplace</w:t>
+          <w:t xml:space="preserve">https://bearing-app.vercel.app/dashboard/manuscripts/7c663364-0e8e-44d5-ab99-51387ecf1eb2/services</w:t>
         </w:r>
       </w:hyperlink>
     </w:p>
@@ -887,7 +1582,18 @@
           <w:rPr>
             <w:rStyle w:val="Hyperlink"/>
           </w:rPr>
-          <w:t xml:space="preserve">[6]</w:t>
+          <w:t xml:space="preserve">[3]</w:t>
+        </w:r>
+      </w:hyperlink>
+      <w:r>
+        <w:t xml:space="preserve"> </w:t>
+      </w:r>
+      <w:hyperlink r:id="rId25">
+        <w:r>
+          <w:rPr>
+            <w:rStyle w:val="Hyperlink"/>
+          </w:rPr>
+          <w:t xml:space="preserve">[4]</w:t>
         </w:r>
       </w:hyperlink>
       <w:r>
@@ -906,7 +1612,7 @@
           <w:rPr>
             <w:rStyle w:val="Hyperlink"/>
           </w:rPr>
-          <w:t xml:space="preserve">https://bearing-app.vercel.app/dashboard/manuscripts/7c663364-0e8e-44d5-ab99-51387ecf1eb2</w:t>
+          <w:t xml:space="preserve">https://bearing-app.vercel.app/dashboard/manuscripts/46abbe28-a165-4f2b-8897-d5c74b789018/services</w:t>
         </w:r>
       </w:hyperlink>
     </w:p>
@@ -1021,114 +1727,8 @@
       </w:pPr>
     </w:lvl>
   </w:abstractNum>
-  <w:abstractNum w:abstractNumId="991">
-    <w:nsid w:val="0000A991"/>
-    <w:multiLevelType w:val="multilevel"/>
-    <w:lvl w:ilvl="0">
-      <w:numFmt w:val="bullet"/>
-      <w:lvlText w:val=""/>
-      <w:lvlJc w:val="left"/>
-      <w:pPr>
-        <w:ind w:left="720" w:hanging="360"/>
-      </w:pPr>
-      <w:rPr>
-        <w:rFonts w:ascii="Symbol" w:hAnsi="Symbol" w:cs="Symbol" w:hint="default"/>
-      </w:rPr>
-    </w:lvl>
-    <w:lvl w:ilvl="1">
-      <w:numFmt w:val="bullet"/>
-      <w:lvlText w:val="o"/>
-      <w:lvlJc w:val="left"/>
-      <w:pPr>
-        <w:ind w:left="1440" w:hanging="360"/>
-      </w:pPr>
-      <w:rPr>
-        <w:rFonts w:ascii="Courier New" w:hAnsi="Courier New" w:cs="Courier New" w:hint="default"/>
-      </w:rPr>
-    </w:lvl>
-    <w:lvl w:ilvl="2">
-      <w:numFmt w:val="bullet"/>
-      <w:lvlText w:val=""/>
-      <w:lvlJc w:val="left"/>
-      <w:pPr>
-        <w:ind w:left="2160" w:hanging="360"/>
-      </w:pPr>
-      <w:rPr>
-        <w:rFonts w:ascii="Wingdings" w:hAnsi="Wingdings" w:cs="Wingdings" w:hint="default"/>
-      </w:rPr>
-    </w:lvl>
-    <w:lvl w:ilvl="3">
-      <w:numFmt w:val="bullet"/>
-      <w:lvlText w:val=""/>
-      <w:lvlJc w:val="left"/>
-      <w:pPr>
-        <w:ind w:left="2880" w:hanging="360"/>
-      </w:pPr>
-      <w:rPr>
-        <w:rFonts w:ascii="Symbol" w:hAnsi="Symbol" w:cs="Symbol" w:hint="default"/>
-      </w:rPr>
-    </w:lvl>
-    <w:lvl w:ilvl="4">
-      <w:numFmt w:val="bullet"/>
-      <w:lvlText w:val="o"/>
-      <w:lvlJc w:val="left"/>
-      <w:pPr>
-        <w:ind w:left="3600" w:hanging="360"/>
-      </w:pPr>
-      <w:rPr>
-        <w:rFonts w:ascii="Courier New" w:hAnsi="Courier New" w:cs="Courier New" w:hint="default"/>
-      </w:rPr>
-    </w:lvl>
-    <w:lvl w:ilvl="5">
-      <w:numFmt w:val="bullet"/>
-      <w:lvlText w:val=""/>
-      <w:lvlJc w:val="left"/>
-      <w:pPr>
-        <w:ind w:left="4320" w:hanging="360"/>
-      </w:pPr>
-      <w:rPr>
-        <w:rFonts w:ascii="Wingdings" w:hAnsi="Wingdings" w:cs="Wingdings" w:hint="default"/>
-      </w:rPr>
-    </w:lvl>
-    <w:lvl w:ilvl="6">
-      <w:numFmt w:val="bullet"/>
-      <w:lvlText w:val=""/>
-      <w:lvlJc w:val="left"/>
-      <w:pPr>
-        <w:ind w:left="5040" w:hanging="360"/>
-      </w:pPr>
-      <w:rPr>
-        <w:rFonts w:ascii="Symbol" w:hAnsi="Symbol" w:cs="Symbol" w:hint="default"/>
-      </w:rPr>
-    </w:lvl>
-    <w:lvl w:ilvl="7">
-      <w:numFmt w:val="bullet"/>
-      <w:lvlText w:val="o"/>
-      <w:lvlJc w:val="left"/>
-      <w:pPr>
-        <w:ind w:left="5760" w:hanging="360"/>
-      </w:pPr>
-      <w:rPr>
-        <w:rFonts w:ascii="Courier New" w:hAnsi="Courier New" w:cs="Courier New" w:hint="default"/>
-      </w:rPr>
-    </w:lvl>
-    <w:lvl w:ilvl="8">
-      <w:numFmt w:val="bullet"/>
-      <w:lvlText w:val=""/>
-      <w:lvlJc w:val="left"/>
-      <w:pPr>
-        <w:ind w:left="6480" w:hanging="360"/>
-      </w:pPr>
-      <w:rPr>
-        <w:rFonts w:ascii="Wingdings" w:hAnsi="Wingdings" w:cs="Wingdings" w:hint="default"/>
-      </w:rPr>
-    </w:lvl>
-  </w:abstractNum>
   <w:num w:numId="1000">
     <w:abstractNumId w:val="990"/>
-  </w:num>
-  <w:num w:numId="1001">
-    <w:abstractNumId w:val="991"/>
   </w:num>
 </w:numbering>
 </file>

</xml_diff>